<commit_message>
The main map can now be generated from a collection of premade maps
Changed the way the jump works so now it will set a force up
instead of applying an impulse
</commit_message>
<xml_diff>
--- a/The beginning.docx
+++ b/The beginning.docx
@@ -14,28 +14,52 @@
           <w:ilvl w:val="0"/>
           <w:numId w:val="1"/>
         </w:numPr>
-      </w:pPr>
-      <w:r>
+        <w:rPr>
+          <w:strike/>
+        </w:rPr>
+      </w:pPr>
+      <w:r>
+        <w:rPr>
+          <w:strike/>
+        </w:rPr>
         <w:t xml:space="preserve">Make </w:t>
       </w:r>
       <w:proofErr w:type="spellStart"/>
       <w:r>
+        <w:rPr>
+          <w:strike/>
+        </w:rPr>
         <w:t>libGDX</w:t>
       </w:r>
       <w:proofErr w:type="spellEnd"/>
       <w:r>
+        <w:rPr>
+          <w:strike/>
+        </w:rPr>
         <w:t xml:space="preserve"> work with Eclipse</w:t>
       </w:r>
-    </w:p>
-    <w:p>
-      <w:pPr>
-        <w:pStyle w:val="ListParagraph"/>
-        <w:numPr>
-          <w:ilvl w:val="0"/>
-          <w:numId w:val="1"/>
-        </w:numPr>
-      </w:pPr>
-      <w:r>
+      <w:r>
+        <w:rPr>
+          <w:strike/>
+        </w:rPr>
+        <w:t xml:space="preserve"> </w:t>
+      </w:r>
+    </w:p>
+    <w:p>
+      <w:pPr>
+        <w:pStyle w:val="ListParagraph"/>
+        <w:numPr>
+          <w:ilvl w:val="0"/>
+          <w:numId w:val="1"/>
+        </w:numPr>
+        <w:rPr>
+          <w:strike/>
+        </w:rPr>
+      </w:pPr>
+      <w:r>
+        <w:rPr>
+          <w:strike/>
+        </w:rPr>
         <w:t>Display window with graphics</w:t>
       </w:r>
     </w:p>
@@ -46,12 +70,21 @@
           <w:ilvl w:val="0"/>
           <w:numId w:val="1"/>
         </w:numPr>
-      </w:pPr>
-      <w:r>
+        <w:rPr>
+          <w:strike/>
+        </w:rPr>
+      </w:pPr>
+      <w:r>
+        <w:rPr>
+          <w:strike/>
+        </w:rPr>
         <w:t xml:space="preserve">Setup </w:t>
       </w:r>
       <w:proofErr w:type="spellStart"/>
       <w:r>
+        <w:rPr>
+          <w:strike/>
+        </w:rPr>
         <w:t>Github</w:t>
       </w:r>
       <w:proofErr w:type="spellEnd"/>
@@ -69,8 +102,14 @@
           <w:ilvl w:val="0"/>
           <w:numId w:val="1"/>
         </w:numPr>
-      </w:pPr>
-      <w:r>
+        <w:rPr>
+          <w:strike/>
+        </w:rPr>
+      </w:pPr>
+      <w:r>
+        <w:rPr>
+          <w:strike/>
+        </w:rPr>
         <w:t>Draw terrain with art</w:t>
       </w:r>
     </w:p>
@@ -127,18 +166,23 @@
       <w:r>
         <w:t>Draw character with art</w:t>
       </w:r>
+    </w:p>
+    <w:p>
+      <w:pPr>
+        <w:pStyle w:val="ListParagraph"/>
+        <w:numPr>
+          <w:ilvl w:val="0"/>
+          <w:numId w:val="1"/>
+        </w:numPr>
+        <w:rPr>
+          <w:strike/>
+        </w:rPr>
+      </w:pPr>
       <w:bookmarkStart w:id="0" w:name="_GoBack"/>
-      <w:bookmarkEnd w:id="0"/>
-    </w:p>
-    <w:p>
-      <w:pPr>
-        <w:pStyle w:val="ListParagraph"/>
-        <w:numPr>
-          <w:ilvl w:val="0"/>
-          <w:numId w:val="1"/>
-        </w:numPr>
-      </w:pPr>
-      <w:r>
+      <w:r>
+        <w:rPr>
+          <w:strike/>
+        </w:rPr>
         <w:t>Character falls and collides with terrain</w:t>
       </w:r>
     </w:p>
@@ -149,11 +193,18 @@
           <w:ilvl w:val="0"/>
           <w:numId w:val="1"/>
         </w:numPr>
-      </w:pPr>
-      <w:r>
+        <w:rPr>
+          <w:strike/>
+        </w:rPr>
+      </w:pPr>
+      <w:r>
+        <w:rPr>
+          <w:strike/>
+        </w:rPr>
         <w:t>Move left, right and jump</w:t>
       </w:r>
     </w:p>
+    <w:bookmarkEnd w:id="0"/>
     <w:p>
       <w:pPr>
         <w:pStyle w:val="ListParagraph"/>

</xml_diff>